<commit_message>
added deserialized array and implement the referral form download functionality
</commit_message>
<xml_diff>
--- a/public/referral_form/John Vincent Ramada.docx
+++ b/public/referral_form/John Vincent Ramada.docx
@@ -78,7 +78,7 @@
                 <w:b/>
                 <w:u w:val="single"/>
               </w:rPr>
-              <w:t/>
+              <w:t>try campus</w:t>
             </w:r>
             <w:r>
               <w:rPr>
@@ -144,7 +144,7 @@
                 <w:rFonts w:ascii="Arial" w:eastAsia="Arial" w:hAnsi="Arial" w:cs="Arial"/>
                 <w:u w:val="single"/>
               </w:rPr>
-              <w:t>John Vincent Ramada</w:t>
+              <w:t>John Vincent</w:t>
             </w:r>
             <w:r>
               <w:rPr>
@@ -218,7 +218,7 @@
                 <w:rFonts w:ascii="Arial" w:eastAsia="Arial" w:hAnsi="Arial" w:cs="Arial"/>
                 <w:u w:val="single"/>
               </w:rPr>
-              <w:t xml:space="preserve">example date </w:t>
+              <w:t xml:space="preserve">2024-03-15 </w:t>
             </w:r>
           </w:p>
           <w:p>
@@ -331,7 +331,7 @@
                                       <w:szCs w:val="10"/>
                                       <w:lang w:val="en-PH"/>
                                     </w:rPr>
-                                    <w:t>✖️</w:t>
+                                    <w:t/>
                                   </w:r>
                                 </w:p>
                               </w:txbxContent>
@@ -379,7 +379,7 @@
                                 <w:szCs w:val="10"/>
                                 <w:lang w:val="en-PH"/>
                               </w:rPr>
-                              <w:t>✖️</w:t>
+                              <w:t/>
                             </w:r>
                           </w:p>
                         </w:txbxContent>
@@ -581,7 +581,7 @@
                                       <w:szCs w:val="10"/>
                                       <w:lang w:val="en-PH"/>
                                     </w:rPr>
-                                    <w:t/>
+                                    <w:t>✖️</w:t>
                                   </w:r>
                                 </w:p>
                               </w:txbxContent>
@@ -625,7 +625,7 @@
                                 <w:szCs w:val="10"/>
                                 <w:lang w:val="en-PH"/>
                               </w:rPr>
-                              <w:t/>
+                              <w:t>✖️</w:t>
                             </w:r>
                           </w:p>
                         </w:txbxContent>
@@ -697,7 +697,7 @@
                 <w:rFonts w:ascii="Arial" w:eastAsia="Arial" w:hAnsi="Arial" w:cs="Arial"/>
                 <w:u w:val="single"/>
               </w:rPr>
-              <w:t>example description</w:t>
+              <w:t>description</w:t>
             </w:r>
           </w:p>
           <w:p>
@@ -736,7 +736,7 @@
                 <w:rFonts w:ascii="Arial" w:hAnsi="Arial" w:cs="Arial"/>
                 <w:u w:val="single"/>
               </w:rPr>
-              <w:t>example intervention</w:t>
+              <w:t>interventions</w:t>
             </w:r>
           </w:p>
           <w:p>
@@ -1225,7 +1225,7 @@
                 <w:rFonts w:ascii="Arial" w:eastAsia="Arial" w:hAnsi="Arial" w:cs="Arial"/>
                 <w:b/>
               </w:rPr>
-              <w:t/>
+              <w:t>try campus</w:t>
             </w:r>
             <w:r>
               <w:rPr>
@@ -1290,7 +1290,7 @@
                 <w:rFonts w:ascii="Arial" w:eastAsia="Arial" w:hAnsi="Arial" w:cs="Arial"/>
                 <w:u w:val="single"/>
               </w:rPr>
-              <w:t>John Vincent Ramada</w:t>
+              <w:t>John Vincent</w:t>
             </w:r>
             <w:r>
               <w:rPr>
@@ -1346,7 +1346,7 @@
                 <w:rFonts w:ascii="Arial" w:eastAsia="Arial" w:hAnsi="Arial" w:cs="Arial"/>
                 <w:u w:val="single"/>
               </w:rPr>
-              <w:t xml:space="preserve">example date </w:t>
+              <w:t xml:space="preserve">2024-03-15 </w:t>
             </w:r>
           </w:p>
           <w:p>
@@ -1459,7 +1459,7 @@
                                       <w:szCs w:val="10"/>
                                       <w:lang w:val="en-PH"/>
                                     </w:rPr>
-                                    <w:t>✖️</w:t>
+                                    <w:t/>
                                   </w:r>
                                 </w:p>
                               </w:txbxContent>
@@ -1503,7 +1503,7 @@
                                 <w:szCs w:val="10"/>
                                 <w:lang w:val="en-PH"/>
                               </w:rPr>
-                              <w:t>✖️</w:t>
+                              <w:t/>
                             </w:r>
                           </w:p>
                         </w:txbxContent>
@@ -1705,7 +1705,7 @@
                                       <w:szCs w:val="10"/>
                                       <w:lang w:val="en-PH"/>
                                     </w:rPr>
-                                    <w:t/>
+                                    <w:t>✖️</w:t>
                                   </w:r>
                                 </w:p>
                               </w:txbxContent>
@@ -1749,7 +1749,7 @@
                                 <w:szCs w:val="10"/>
                                 <w:lang w:val="en-PH"/>
                               </w:rPr>
-                              <w:t/>
+                              <w:t>✖️</w:t>
                             </w:r>
                           </w:p>
                         </w:txbxContent>
@@ -1821,7 +1821,7 @@
                 <w:rFonts w:ascii="Arial" w:eastAsia="Arial" w:hAnsi="Arial" w:cs="Arial"/>
                 <w:u w:val="single"/>
               </w:rPr>
-              <w:t>example description</w:t>
+              <w:t>description</w:t>
             </w:r>
           </w:p>
           <w:p>
@@ -1860,7 +1860,7 @@
                 <w:rFonts w:ascii="Arial" w:hAnsi="Arial" w:cs="Arial"/>
                 <w:u w:val="single"/>
               </w:rPr>
-              <w:t>example intervention</w:t>
+              <w:t>interventions</w:t>
             </w:r>
           </w:p>
           <w:p>
@@ -2797,7 +2797,7 @@
                                       <w:szCs w:val="10"/>
                                       <w:lang w:val="en-PH"/>
                                     </w:rPr>
-                                    <w:t/>
+                                    <w:t>✖️</w:t>
                                   </w:r>
                                 </w:p>
                               </w:txbxContent>
@@ -2841,7 +2841,7 @@
                                 <w:szCs w:val="10"/>
                                 <w:lang w:val="en-PH"/>
                               </w:rPr>
-                              <w:t/>
+                              <w:t>✖️</w:t>
                             </w:r>
                           </w:p>
                         </w:txbxContent>
@@ -3326,7 +3326,7 @@
                                       <w:szCs w:val="10"/>
                                       <w:lang w:val="en-PH"/>
                                     </w:rPr>
-                                    <w:t/>
+                                    <w:t>✖️</w:t>
                                   </w:r>
                                 </w:p>
                               </w:txbxContent>
@@ -3370,7 +3370,7 @@
                                 <w:szCs w:val="10"/>
                                 <w:lang w:val="en-PH"/>
                               </w:rPr>
-                              <w:t/>
+                              <w:t>✖️</w:t>
                             </w:r>
                           </w:p>
                         </w:txbxContent>
@@ -3435,7 +3435,7 @@
                                       <w:szCs w:val="10"/>
                                       <w:lang w:val="en-PH"/>
                                     </w:rPr>
-                                    <w:t>✖️</w:t>
+                                    <w:t/>
                                   </w:r>
                                 </w:p>
                               </w:txbxContent>
@@ -3479,7 +3479,7 @@
                                 <w:szCs w:val="10"/>
                                 <w:lang w:val="en-PH"/>
                               </w:rPr>
-                              <w:t>✖️</w:t>
+                              <w:t/>
                             </w:r>
                           </w:p>
                         </w:txbxContent>
@@ -3682,7 +3682,7 @@
                                       <w:szCs w:val="10"/>
                                       <w:lang w:val="en-PH"/>
                                     </w:rPr>
-                                    <w:t/>
+                                    <w:t>✖️</w:t>
                                   </w:r>
                                 </w:p>
                               </w:txbxContent>
@@ -3726,7 +3726,7 @@
                                 <w:szCs w:val="10"/>
                                 <w:lang w:val="en-PH"/>
                               </w:rPr>
-                              <w:t/>
+                              <w:t>✖️</w:t>
                             </w:r>
                           </w:p>
                         </w:txbxContent>
@@ -5041,7 +5041,7 @@
                                       <w:szCs w:val="10"/>
                                       <w:lang w:val="en-PH"/>
                                     </w:rPr>
-                                    <w:t/>
+                                    <w:t>✖️</w:t>
                                   </w:r>
                                 </w:p>
                               </w:txbxContent>
@@ -5085,7 +5085,7 @@
                                 <w:szCs w:val="10"/>
                                 <w:lang w:val="en-PH"/>
                               </w:rPr>
-                              <w:t/>
+                              <w:t>✖️</w:t>
                             </w:r>
                           </w:p>
                         </w:txbxContent>
@@ -5570,7 +5570,7 @@
                                       <w:szCs w:val="10"/>
                                       <w:lang w:val="en-PH"/>
                                     </w:rPr>
-                                    <w:t/>
+                                    <w:t>✖️</w:t>
                                   </w:r>
                                 </w:p>
                               </w:txbxContent>
@@ -5614,7 +5614,7 @@
                                 <w:szCs w:val="10"/>
                                 <w:lang w:val="en-PH"/>
                               </w:rPr>
-                              <w:t/>
+                              <w:t>✖️</w:t>
                             </w:r>
                           </w:p>
                         </w:txbxContent>
@@ -5679,7 +5679,7 @@
                                       <w:szCs w:val="10"/>
                                       <w:lang w:val="en-PH"/>
                                     </w:rPr>
-                                    <w:t>✖️</w:t>
+                                    <w:t/>
                                   </w:r>
                                 </w:p>
                               </w:txbxContent>
@@ -5723,7 +5723,7 @@
                                 <w:szCs w:val="10"/>
                                 <w:lang w:val="en-PH"/>
                               </w:rPr>
-                              <w:t>✖️</w:t>
+                              <w:t/>
                             </w:r>
                           </w:p>
                         </w:txbxContent>
@@ -5926,7 +5926,7 @@
                                       <w:szCs w:val="10"/>
                                       <w:lang w:val="en-PH"/>
                                     </w:rPr>
-                                    <w:t/>
+                                    <w:t>✖️</w:t>
                                   </w:r>
                                 </w:p>
                               </w:txbxContent>
@@ -5970,7 +5970,7 @@
                                 <w:szCs w:val="10"/>
                                 <w:lang w:val="en-PH"/>
                               </w:rPr>
-                              <w:t/>
+                              <w:t>✖️</w:t>
                             </w:r>
                           </w:p>
                         </w:txbxContent>

</xml_diff>

<commit_message>
Connected API for CMF
</commit_message>
<xml_diff>
--- a/public/referral_form/John Vincent Ramada.docx
+++ b/public/referral_form/John Vincent Ramada.docx
@@ -78,7 +78,7 @@
                 <w:b/>
                 <w:u w:val="single"/>
               </w:rPr>
-              <w:t>try campus</w:t>
+              <w:t>qcsascas</w:t>
             </w:r>
             <w:r>
               <w:rPr>
@@ -144,7 +144,7 @@
                 <w:rFonts w:ascii="Arial" w:eastAsia="Arial" w:hAnsi="Arial" w:cs="Arial"/>
                 <w:u w:val="single"/>
               </w:rPr>
-              <w:t>John Vincent</w:t>
+              <w:t>pxcqkaxas</w:t>
             </w:r>
             <w:r>
               <w:rPr>
@@ -185,7 +185,7 @@
                 <w:rFonts w:ascii="Arial" w:eastAsia="Arial" w:hAnsi="Arial" w:cs="Arial"/>
                 <w:u w:val="single"/>
               </w:rPr>
-              <w:t>12-ambot   </w:t>
+              <w:t>adascw   </w:t>
             </w:r>
             <w:proofErr w:type="gramEnd"/>
             <w:r>
@@ -218,7 +218,7 @@
                 <w:rFonts w:ascii="Arial" w:eastAsia="Arial" w:hAnsi="Arial" w:cs="Arial"/>
                 <w:u w:val="single"/>
               </w:rPr>
-              <w:t xml:space="preserve">2024-03-15 </w:t>
+              <w:t xml:space="preserve">2024-03-30 </w:t>
             </w:r>
           </w:p>
           <w:p>
@@ -331,7 +331,7 @@
                                       <w:szCs w:val="10"/>
                                       <w:lang w:val="en-PH"/>
                                     </w:rPr>
-                                    <w:t/>
+                                    <w:t>✖️</w:t>
                                   </w:r>
                                 </w:p>
                               </w:txbxContent>
@@ -379,7 +379,7 @@
                                 <w:szCs w:val="10"/>
                                 <w:lang w:val="en-PH"/>
                               </w:rPr>
-                              <w:t/>
+                              <w:t>✖️</w:t>
                             </w:r>
                           </w:p>
                         </w:txbxContent>
@@ -581,7 +581,7 @@
                                       <w:szCs w:val="10"/>
                                       <w:lang w:val="en-PH"/>
                                     </w:rPr>
-                                    <w:t>✖️</w:t>
+                                    <w:t/>
                                   </w:r>
                                 </w:p>
                               </w:txbxContent>
@@ -625,7 +625,7 @@
                                 <w:szCs w:val="10"/>
                                 <w:lang w:val="en-PH"/>
                               </w:rPr>
-                              <w:t>✖️</w:t>
+                              <w:t/>
                             </w:r>
                           </w:p>
                         </w:txbxContent>
@@ -697,7 +697,7 @@
                 <w:rFonts w:ascii="Arial" w:eastAsia="Arial" w:hAnsi="Arial" w:cs="Arial"/>
                 <w:u w:val="single"/>
               </w:rPr>
-              <w:t>description</w:t>
+              <w:t>ascscasa</w:t>
             </w:r>
           </w:p>
           <w:p>
@@ -736,7 +736,7 @@
                 <w:rFonts w:ascii="Arial" w:hAnsi="Arial" w:cs="Arial"/>
                 <w:u w:val="single"/>
               </w:rPr>
-              <w:t>interventions</w:t>
+              <w:t>acacwes</w:t>
             </w:r>
           </w:p>
           <w:p>
@@ -1018,7 +1018,7 @@
                                       <w:szCs w:val="20"/>
                                       <w:lang w:val="en-PH"/>
                                     </w:rPr>
-                                    <w:t>John Vincent Ramada</w:t>
+                                    <w:t>Gio Dela Peña</w:t>
                                   </w:r>
                                 </w:p>
                               </w:txbxContent>
@@ -1063,7 +1063,7 @@
                                 <w:szCs w:val="20"/>
                                 <w:lang w:val="en-PH"/>
                               </w:rPr>
-                              <w:t>John Vincent Ramada</w:t>
+                              <w:t>Gio Dela Peña</w:t>
                             </w:r>
                           </w:p>
                         </w:txbxContent>
@@ -1225,7 +1225,7 @@
                 <w:rFonts w:ascii="Arial" w:eastAsia="Arial" w:hAnsi="Arial" w:cs="Arial"/>
                 <w:b/>
               </w:rPr>
-              <w:t>try campus</w:t>
+              <w:t>qcsascas</w:t>
             </w:r>
             <w:r>
               <w:rPr>
@@ -1290,7 +1290,7 @@
                 <w:rFonts w:ascii="Arial" w:eastAsia="Arial" w:hAnsi="Arial" w:cs="Arial"/>
                 <w:u w:val="single"/>
               </w:rPr>
-              <w:t>John Vincent</w:t>
+              <w:t>pxcqkaxas</w:t>
             </w:r>
             <w:r>
               <w:rPr>
@@ -1325,7 +1325,7 @@
                 <w:rFonts w:ascii="Arial" w:eastAsia="Arial" w:hAnsi="Arial" w:cs="Arial"/>
                 <w:u w:val="single"/>
               </w:rPr>
-              <w:t>12-ambot   </w:t>
+              <w:t>adascw   </w:t>
             </w:r>
             <w:proofErr w:type="gramEnd"/>
             <w:r>
@@ -1346,7 +1346,7 @@
                 <w:rFonts w:ascii="Arial" w:eastAsia="Arial" w:hAnsi="Arial" w:cs="Arial"/>
                 <w:u w:val="single"/>
               </w:rPr>
-              <w:t xml:space="preserve">2024-03-15 </w:t>
+              <w:t xml:space="preserve">2024-03-30 </w:t>
             </w:r>
           </w:p>
           <w:p>
@@ -1459,7 +1459,7 @@
                                       <w:szCs w:val="10"/>
                                       <w:lang w:val="en-PH"/>
                                     </w:rPr>
-                                    <w:t/>
+                                    <w:t>✖️</w:t>
                                   </w:r>
                                 </w:p>
                               </w:txbxContent>
@@ -1503,7 +1503,7 @@
                                 <w:szCs w:val="10"/>
                                 <w:lang w:val="en-PH"/>
                               </w:rPr>
-                              <w:t/>
+                              <w:t>✖️</w:t>
                             </w:r>
                           </w:p>
                         </w:txbxContent>
@@ -1705,7 +1705,7 @@
                                       <w:szCs w:val="10"/>
                                       <w:lang w:val="en-PH"/>
                                     </w:rPr>
-                                    <w:t>✖️</w:t>
+                                    <w:t/>
                                   </w:r>
                                 </w:p>
                               </w:txbxContent>
@@ -1749,7 +1749,7 @@
                                 <w:szCs w:val="10"/>
                                 <w:lang w:val="en-PH"/>
                               </w:rPr>
-                              <w:t>✖️</w:t>
+                              <w:t/>
                             </w:r>
                           </w:p>
                         </w:txbxContent>
@@ -1821,7 +1821,7 @@
                 <w:rFonts w:ascii="Arial" w:eastAsia="Arial" w:hAnsi="Arial" w:cs="Arial"/>
                 <w:u w:val="single"/>
               </w:rPr>
-              <w:t>description</w:t>
+              <w:t>ascscasa</w:t>
             </w:r>
           </w:p>
           <w:p>
@@ -1860,7 +1860,7 @@
                 <w:rFonts w:ascii="Arial" w:hAnsi="Arial" w:cs="Arial"/>
                 <w:u w:val="single"/>
               </w:rPr>
-              <w:t>interventions</w:t>
+              <w:t>acacwes</w:t>
             </w:r>
           </w:p>
           <w:p>
@@ -2110,7 +2110,7 @@
                                       <w:szCs w:val="20"/>
                                       <w:lang w:val="en-PH"/>
                                     </w:rPr>
-                                    <w:t>John Vincent Ramada</w:t>
+                                    <w:t>Gio Dela Peña</w:t>
                                   </w:r>
                                 </w:p>
                               </w:txbxContent>
@@ -2155,7 +2155,7 @@
                                 <w:szCs w:val="20"/>
                                 <w:lang w:val="en-PH"/>
                               </w:rPr>
-                              <w:t>John Vincent Ramada</w:t>
+                              <w:t>Gio Dela Peña</w:t>
                             </w:r>
                           </w:p>
                         </w:txbxContent>
@@ -2673,7 +2673,7 @@
                                       <w:szCs w:val="10"/>
                                       <w:lang w:val="en-PH"/>
                                     </w:rPr>
-                                    <w:t>✖️</w:t>
+                                    <w:t/>
                                   </w:r>
                                 </w:p>
                               </w:txbxContent>
@@ -2717,7 +2717,7 @@
                                 <w:szCs w:val="10"/>
                                 <w:lang w:val="en-PH"/>
                               </w:rPr>
-                              <w:t>✖️</w:t>
+                              <w:t/>
                             </w:r>
                           </w:p>
                         </w:txbxContent>
@@ -2797,7 +2797,7 @@
                                       <w:szCs w:val="10"/>
                                       <w:lang w:val="en-PH"/>
                                     </w:rPr>
-                                    <w:t>✖️</w:t>
+                                    <w:t/>
                                   </w:r>
                                 </w:p>
                               </w:txbxContent>
@@ -2841,7 +2841,7 @@
                                 <w:szCs w:val="10"/>
                                 <w:lang w:val="en-PH"/>
                               </w:rPr>
-                              <w:t>✖️</w:t>
+                              <w:t/>
                             </w:r>
                           </w:p>
                         </w:txbxContent>
@@ -2920,7 +2920,7 @@
                                       <w:szCs w:val="10"/>
                                       <w:lang w:val="en-PH"/>
                                     </w:rPr>
-                                    <w:t>✖️</w:t>
+                                    <w:t/>
                                   </w:r>
                                 </w:p>
                               </w:txbxContent>
@@ -2964,7 +2964,7 @@
                                 <w:szCs w:val="10"/>
                                 <w:lang w:val="en-PH"/>
                               </w:rPr>
-                              <w:t>✖️</w:t>
+                              <w:t/>
                             </w:r>
                           </w:p>
                         </w:txbxContent>
@@ -3054,7 +3054,7 @@
                                       <w:szCs w:val="10"/>
                                       <w:lang w:val="en-PH"/>
                                     </w:rPr>
-                                    <w:t>✖️</w:t>
+                                    <w:t/>
                                   </w:r>
                                 </w:p>
                               </w:txbxContent>
@@ -3098,7 +3098,7 @@
                                 <w:szCs w:val="10"/>
                                 <w:lang w:val="en-PH"/>
                               </w:rPr>
-                              <w:t>✖️</w:t>
+                              <w:t/>
                             </w:r>
                           </w:p>
                         </w:txbxContent>
@@ -3326,7 +3326,7 @@
                                       <w:szCs w:val="10"/>
                                       <w:lang w:val="en-PH"/>
                                     </w:rPr>
-                                    <w:t>✖️</w:t>
+                                    <w:t/>
                                   </w:r>
                                 </w:p>
                               </w:txbxContent>
@@ -3370,7 +3370,7 @@
                                 <w:szCs w:val="10"/>
                                 <w:lang w:val="en-PH"/>
                               </w:rPr>
-                              <w:t>✖️</w:t>
+                              <w:t/>
                             </w:r>
                           </w:p>
                         </w:txbxContent>
@@ -3559,7 +3559,7 @@
                                       <w:szCs w:val="10"/>
                                       <w:lang w:val="en-PH"/>
                                     </w:rPr>
-                                    <w:t>✖️</w:t>
+                                    <w:t/>
                                   </w:r>
                                 </w:p>
                               </w:txbxContent>
@@ -3603,7 +3603,7 @@
                                 <w:szCs w:val="10"/>
                                 <w:lang w:val="en-PH"/>
                               </w:rPr>
-                              <w:t>✖️</w:t>
+                              <w:t/>
                             </w:r>
                           </w:p>
                         </w:txbxContent>
@@ -3682,7 +3682,7 @@
                                       <w:szCs w:val="10"/>
                                       <w:lang w:val="en-PH"/>
                                     </w:rPr>
-                                    <w:t>✖️</w:t>
+                                    <w:t/>
                                   </w:r>
                                 </w:p>
                               </w:txbxContent>
@@ -3726,7 +3726,7 @@
                                 <w:szCs w:val="10"/>
                                 <w:lang w:val="en-PH"/>
                               </w:rPr>
-                              <w:t>✖️</w:t>
+                              <w:t/>
                             </w:r>
                           </w:p>
                         </w:txbxContent>
@@ -3820,7 +3820,7 @@
                                       <w:szCs w:val="10"/>
                                       <w:lang w:val="en-PH"/>
                                     </w:rPr>
-                                    <w:t>✖️</w:t>
+                                    <w:t/>
                                   </w:r>
                                 </w:p>
                               </w:txbxContent>
@@ -3864,7 +3864,7 @@
                                 <w:szCs w:val="10"/>
                                 <w:lang w:val="en-PH"/>
                               </w:rPr>
-                              <w:t>✖️</w:t>
+                              <w:t/>
                             </w:r>
                           </w:p>
                         </w:txbxContent>
@@ -4077,7 +4077,7 @@
                                       <w:szCs w:val="10"/>
                                       <w:lang w:val="en-PH"/>
                                     </w:rPr>
-                                    <w:t>✖️</w:t>
+                                    <w:t/>
                                   </w:r>
                                 </w:p>
                               </w:txbxContent>
@@ -4121,7 +4121,7 @@
                                 <w:szCs w:val="10"/>
                                 <w:lang w:val="en-PH"/>
                               </w:rPr>
-                              <w:t>✖️</w:t>
+                              <w:t/>
                             </w:r>
                           </w:p>
                         </w:txbxContent>
@@ -4371,7 +4371,7 @@
                                       <w:szCs w:val="20"/>
                                       <w:lang w:val="en-PH"/>
                                     </w:rPr>
-                                    <w:t>John Vincent Ramada</w:t>
+                                    <w:t>Gio Dela Peña</w:t>
                                   </w:r>
                                 </w:p>
                               </w:txbxContent>
@@ -4416,7 +4416,7 @@
                                 <w:szCs w:val="20"/>
                                 <w:lang w:val="en-PH"/>
                               </w:rPr>
-                              <w:t>John Vincent Ramada</w:t>
+                              <w:t>Gio Dela Peña</w:t>
                             </w:r>
                           </w:p>
                         </w:txbxContent>
@@ -4917,7 +4917,7 @@
                                       <w:szCs w:val="10"/>
                                       <w:lang w:val="en-PH"/>
                                     </w:rPr>
-                                    <w:t>✖️</w:t>
+                                    <w:t/>
                                   </w:r>
                                 </w:p>
                               </w:txbxContent>
@@ -4961,7 +4961,7 @@
                                 <w:szCs w:val="10"/>
                                 <w:lang w:val="en-PH"/>
                               </w:rPr>
-                              <w:t>✖️</w:t>
+                              <w:t/>
                             </w:r>
                           </w:p>
                         </w:txbxContent>
@@ -5041,7 +5041,7 @@
                                       <w:szCs w:val="10"/>
                                       <w:lang w:val="en-PH"/>
                                     </w:rPr>
-                                    <w:t>✖️</w:t>
+                                    <w:t/>
                                   </w:r>
                                 </w:p>
                               </w:txbxContent>
@@ -5085,7 +5085,7 @@
                                 <w:szCs w:val="10"/>
                                 <w:lang w:val="en-PH"/>
                               </w:rPr>
-                              <w:t>✖️</w:t>
+                              <w:t/>
                             </w:r>
                           </w:p>
                         </w:txbxContent>
@@ -5164,7 +5164,7 @@
                                       <w:szCs w:val="10"/>
                                       <w:lang w:val="en-PH"/>
                                     </w:rPr>
-                                    <w:t>✖️</w:t>
+                                    <w:t/>
                                   </w:r>
                                 </w:p>
                               </w:txbxContent>
@@ -5208,7 +5208,7 @@
                                 <w:szCs w:val="10"/>
                                 <w:lang w:val="en-PH"/>
                               </w:rPr>
-                              <w:t>✖️</w:t>
+                              <w:t/>
                             </w:r>
                           </w:p>
                         </w:txbxContent>
@@ -5298,7 +5298,7 @@
                                       <w:szCs w:val="10"/>
                                       <w:lang w:val="en-PH"/>
                                     </w:rPr>
-                                    <w:t>✖️</w:t>
+                                    <w:t/>
                                   </w:r>
                                 </w:p>
                               </w:txbxContent>
@@ -5342,7 +5342,7 @@
                                 <w:szCs w:val="10"/>
                                 <w:lang w:val="en-PH"/>
                               </w:rPr>
-                              <w:t>✖️</w:t>
+                              <w:t/>
                             </w:r>
                           </w:p>
                         </w:txbxContent>
@@ -5570,7 +5570,7 @@
                                       <w:szCs w:val="10"/>
                                       <w:lang w:val="en-PH"/>
                                     </w:rPr>
-                                    <w:t>✖️</w:t>
+                                    <w:t/>
                                   </w:r>
                                 </w:p>
                               </w:txbxContent>
@@ -5614,7 +5614,7 @@
                                 <w:szCs w:val="10"/>
                                 <w:lang w:val="en-PH"/>
                               </w:rPr>
-                              <w:t>✖️</w:t>
+                              <w:t/>
                             </w:r>
                           </w:p>
                         </w:txbxContent>
@@ -5803,7 +5803,7 @@
                                       <w:szCs w:val="10"/>
                                       <w:lang w:val="en-PH"/>
                                     </w:rPr>
-                                    <w:t>✖️</w:t>
+                                    <w:t/>
                                   </w:r>
                                 </w:p>
                               </w:txbxContent>
@@ -5847,7 +5847,7 @@
                                 <w:szCs w:val="10"/>
                                 <w:lang w:val="en-PH"/>
                               </w:rPr>
-                              <w:t>✖️</w:t>
+                              <w:t/>
                             </w:r>
                           </w:p>
                         </w:txbxContent>
@@ -5926,7 +5926,7 @@
                                       <w:szCs w:val="10"/>
                                       <w:lang w:val="en-PH"/>
                                     </w:rPr>
-                                    <w:t>✖️</w:t>
+                                    <w:t/>
                                   </w:r>
                                 </w:p>
                               </w:txbxContent>
@@ -5970,7 +5970,7 @@
                                 <w:szCs w:val="10"/>
                                 <w:lang w:val="en-PH"/>
                               </w:rPr>
-                              <w:t>✖️</w:t>
+                              <w:t/>
                             </w:r>
                           </w:p>
                         </w:txbxContent>
@@ -6064,7 +6064,7 @@
                                       <w:szCs w:val="10"/>
                                       <w:lang w:val="en-PH"/>
                                     </w:rPr>
-                                    <w:t>✖️</w:t>
+                                    <w:t/>
                                   </w:r>
                                 </w:p>
                               </w:txbxContent>
@@ -6108,7 +6108,7 @@
                                 <w:szCs w:val="10"/>
                                 <w:lang w:val="en-PH"/>
                               </w:rPr>
-                              <w:t>✖️</w:t>
+                              <w:t/>
                             </w:r>
                           </w:p>
                         </w:txbxContent>
@@ -6321,7 +6321,7 @@
                                       <w:szCs w:val="10"/>
                                       <w:lang w:val="en-PH"/>
                                     </w:rPr>
-                                    <w:t>✖️</w:t>
+                                    <w:t/>
                                   </w:r>
                                 </w:p>
                               </w:txbxContent>
@@ -6365,7 +6365,7 @@
                                 <w:szCs w:val="10"/>
                                 <w:lang w:val="en-PH"/>
                               </w:rPr>
-                              <w:t>✖️</w:t>
+                              <w:t/>
                             </w:r>
                           </w:p>
                         </w:txbxContent>
@@ -6615,7 +6615,7 @@
                                       <w:szCs w:val="20"/>
                                       <w:lang w:val="en-PH"/>
                                     </w:rPr>
-                                    <w:t>John Vincent Ramada</w:t>
+                                    <w:t>Gio Dela Peña</w:t>
                                   </w:r>
                                 </w:p>
                               </w:txbxContent>
@@ -6660,7 +6660,7 @@
                                 <w:szCs w:val="20"/>
                                 <w:lang w:val="en-PH"/>
                               </w:rPr>
-                              <w:t>John Vincent Ramada</w:t>
+                              <w:t>Gio Dela Peña</w:t>
                             </w:r>
                           </w:p>
                         </w:txbxContent>

</xml_diff>

<commit_message>
added email verification functionality
</commit_message>
<xml_diff>
--- a/public/referral_form/John Vincent Ramada.docx
+++ b/public/referral_form/John Vincent Ramada.docx
@@ -144,7 +144,7 @@
                 <w:rFonts w:ascii="Arial" w:eastAsia="Arial" w:hAnsi="Arial" w:cs="Arial"/>
                 <w:u w:val="single"/>
               </w:rPr>
-              <w:t>John Vincent</w:t>
+              <w:t>John Vincent Ramada</w:t>
             </w:r>
             <w:r>
               <w:rPr>
@@ -218,7 +218,7 @@
                 <w:rFonts w:ascii="Arial" w:eastAsia="Arial" w:hAnsi="Arial" w:cs="Arial"/>
                 <w:u w:val="single"/>
               </w:rPr>
-              <w:t xml:space="preserve">2024-03-15 </w:t>
+              <w:t xml:space="preserve">2024-03-20 </w:t>
             </w:r>
           </w:p>
           <w:p>
@@ -304,6 +304,132 @@
                               <a:xfrm>
                                 <a:off x="0" y="0"/>
                                 <a:ext cx="900376" cy="226088"/>
+                              </a:xfrm>
+                              <a:prstGeom prst="rect">
+                                <a:avLst/>
+                              </a:prstGeom>
+                              <a:noFill/>
+                              <a:ln w="6350">
+                                <a:noFill/>
+                              </a:ln>
+                            </wps:spPr>
+                            <wps:txbx>
+                              <w:txbxContent>
+                                <w:p>
+                                  <w:pPr>
+                                    <w:rPr>
+                                      <w:rFonts w:ascii="Segoe UI Symbol" w:hAnsi="Segoe UI Symbol"/>
+                                      <w:sz w:val="10"/>
+                                      <w:szCs w:val="10"/>
+                                      <w:lang w:val="en-PH"/>
+                                    </w:rPr>
+                                  </w:pPr>
+                                  <w:r>
+                                    <w:rPr>
+                                      <w:rFonts w:ascii="Segoe UI Symbol" w:hAnsi="Segoe UI Symbol"/>
+                                      <w:sz w:val="10"/>
+                                      <w:szCs w:val="10"/>
+                                      <w:lang w:val="en-PH"/>
+                                    </w:rPr>
+                                    <w:t>✖️</w:t>
+                                  </w:r>
+                                </w:p>
+                              </w:txbxContent>
+                            </wps:txbx>
+                            <wps:bodyPr rot="0" spcFirstLastPara="0" vertOverflow="overflow" horzOverflow="overflow" vert="horz" wrap="square" lIns="91440" tIns="45720" rIns="91440" bIns="45720" numCol="1" spcCol="0" rtlCol="0" fromWordArt="0" anchor="t" anchorCtr="0" forceAA="0" compatLnSpc="1">
+                              <a:prstTxWarp prst="textNoShape">
+                                <a:avLst/>
+                              </a:prstTxWarp>
+                              <a:noAutofit/>
+                            </wps:bodyPr>
+                          </wps:wsp>
+                        </a:graphicData>
+                      </a:graphic>
+                      <wp14:sizeRelH relativeFrom="margin">
+                        <wp14:pctWidth>0</wp14:pctWidth>
+                      </wp14:sizeRelH>
+                      <wp14:sizeRelV relativeFrom="margin">
+                        <wp14:pctHeight>0</wp14:pctHeight>
+                      </wp14:sizeRelV>
+                    </wp:anchor>
+                  </w:drawing>
+                </mc:Choice>
+                <mc:Fallback>
+                  <w:pict>
+                    <v:shapetype w14:anchorId="1ADD85F9" id="_x0000_t202" coordsize="21600,21600" o:spt="202" path="m,l,21600r21600,l21600,xe">
+                      <v:stroke joinstyle="miter"/>
+                      <v:path gradientshapeok="t" o:connecttype="rect"/>
+                    </v:shapetype>
+                    <v:shape id="Text Box 2" o:spid="_x0000_s1026" type="#_x0000_t202" style="position:absolute;left:0;text-align:left;margin-left:30.05pt;margin-top:13.3pt;width:70.9pt;height:17.8pt;z-index:251714560;visibility:visible;mso-wrap-style:square;mso-width-percent:0;mso-height-percent:0;mso-wrap-distance-left:9pt;mso-wrap-distance-top:0;mso-wrap-distance-right:9pt;mso-wrap-distance-bottom:0;mso-position-horizontal:absolute;mso-position-horizontal-relative:text;mso-position-vertical:absolute;mso-position-vertical-relative:text;mso-width-percent:0;mso-height-percent:0;mso-width-relative:margin;mso-height-relative:margin;v-text-anchor:top" o:gfxdata="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" filled="f" stroked="f" strokeweight=".5pt">
+                      <v:textbox>
+                        <w:txbxContent>
+                          <w:p>
+                            <w:pPr>
+                              <w:rPr>
+                                <w:rFonts w:ascii="Segoe UI Symbol" w:hAnsi="Segoe UI Symbol"/>
+                                <w:sz w:val="10"/>
+                                <w:szCs w:val="10"/>
+                                <w:lang w:val="en-PH"/>
+                              </w:rPr>
+                            </w:pPr>
+                            <w:r>
+                              <w:rPr>
+                                <w:rFonts w:ascii="Segoe UI Symbol" w:hAnsi="Segoe UI Symbol"/>
+                                <w:sz w:val="10"/>
+                                <w:szCs w:val="10"/>
+                                <w:lang w:val="en-PH"/>
+                              </w:rPr>
+                              <w:t>✖️</w:t>
+                            </w:r>
+                          </w:p>
+                        </w:txbxContent>
+                      </v:textbox>
+                    </v:shape>
+                  </w:pict>
+                </mc:Fallback>
+              </mc:AlternateContent>
+            </w:r>
+            <w:r>
+              <w:t xml:space="preserve"> </w:t>
+            </w:r>
+          </w:p>
+          <w:p>
+            <w:pPr>
+              <w:numPr>
+                <w:ilvl w:val="0"/>
+                <w:numId w:val="1"/>
+              </w:numPr>
+              <w:spacing w:after="124"/>
+              <w:ind w:hanging="348"/>
+            </w:pPr>
+            <w:r>
+              <w:rPr>
+                <w:noProof/>
+              </w:rPr>
+              <mc:AlternateContent>
+                <mc:Choice Requires="wps">
+                  <w:drawing>
+                    <wp:anchor distT="0" distB="0" distL="114300" distR="114300" simplePos="0" relativeHeight="251716608" behindDoc="0" locked="0" layoutInCell="1" allowOverlap="1" wp14:anchorId="07A7B54B" wp14:editId="0E2035AA">
+                      <wp:simplePos x="0" y="0"/>
+                      <wp:positionH relativeFrom="column">
+                        <wp:posOffset>381000</wp:posOffset>
+                      </wp:positionH>
+                      <wp:positionV relativeFrom="paragraph">
+                        <wp:posOffset>234685</wp:posOffset>
+                      </wp:positionV>
+                      <wp:extent cx="899795" cy="226060"/>
+                      <wp:effectExtent l="0" t="0" r="0" b="2540"/>
+                      <wp:wrapNone/>
+                      <wp:docPr id="116616589" name="Text Box 2"/>
+                      <wp:cNvGraphicFramePr/>
+                      <a:graphic xmlns:a="http://schemas.openxmlformats.org/drawingml/2006/main">
+                        <a:graphicData uri="http://schemas.microsoft.com/office/word/2010/wordprocessingShape">
+                          <wps:wsp>
+                            <wps:cNvSpPr txBox="1"/>
+                            <wps:spPr>
+                              <a:xfrm>
+                                <a:off x="0" y="0"/>
+                                <a:ext cx="899795" cy="226060"/>
                               </a:xfrm>
                               <a:prstGeom prst="rect">
                                 <a:avLst/>
@@ -356,11 +482,7 @@
                 </mc:Choice>
                 <mc:Fallback>
                   <w:pict>
-                    <v:shapetype w14:anchorId="1ADD85F9" id="_x0000_t202" coordsize="21600,21600" o:spt="202" path="m,l,21600r21600,l21600,xe">
-                      <v:stroke joinstyle="miter"/>
-                      <v:path gradientshapeok="t" o:connecttype="rect"/>
-                    </v:shapetype>
-                    <v:shape id="Text Box 2" o:spid="_x0000_s1026" type="#_x0000_t202" style="position:absolute;left:0;text-align:left;margin-left:30.05pt;margin-top:13.3pt;width:70.9pt;height:17.8pt;z-index:251714560;visibility:visible;mso-wrap-style:square;mso-width-percent:0;mso-height-percent:0;mso-wrap-distance-left:9pt;mso-wrap-distance-top:0;mso-wrap-distance-right:9pt;mso-wrap-distance-bottom:0;mso-position-horizontal:absolute;mso-position-horizontal-relative:text;mso-position-vertical:absolute;mso-position-vertical-relative:text;mso-width-percent:0;mso-height-percent:0;mso-width-relative:margin;mso-height-relative:margin;v-text-anchor:top" o:gfxdata="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" filled="f" stroked="f" strokeweight=".5pt">
+                    <v:shape w14:anchorId="07A7B54B" id="_x0000_s1027" type="#_x0000_t202" style="position:absolute;left:0;text-align:left;margin-left:30pt;margin-top:18.5pt;width:70.85pt;height:17.8pt;z-index:251716608;visibility:visible;mso-wrap-style:square;mso-width-percent:0;mso-height-percent:0;mso-wrap-distance-left:9pt;mso-wrap-distance-top:0;mso-wrap-distance-right:9pt;mso-wrap-distance-bottom:0;mso-position-horizontal:absolute;mso-position-horizontal-relative:text;mso-position-vertical:absolute;mso-position-vertical-relative:text;mso-width-percent:0;mso-height-percent:0;mso-width-relative:margin;mso-height-relative:margin;v-text-anchor:top" o:gfxdata="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" filled="f" stroked="f" strokeweight=".5pt">
                       <v:textbox>
                         <w:txbxContent>
                           <w:p>
@@ -380,128 +502,6 @@
                                 <w:lang w:val="en-PH"/>
                               </w:rPr>
                               <w:t/>
-                            </w:r>
-                          </w:p>
-                        </w:txbxContent>
-                      </v:textbox>
-                    </v:shape>
-                  </w:pict>
-                </mc:Fallback>
-              </mc:AlternateContent>
-            </w:r>
-            <w:r>
-              <w:t xml:space="preserve"> </w:t>
-            </w:r>
-          </w:p>
-          <w:p>
-            <w:pPr>
-              <w:numPr>
-                <w:ilvl w:val="0"/>
-                <w:numId w:val="1"/>
-              </w:numPr>
-              <w:spacing w:after="124"/>
-              <w:ind w:hanging="348"/>
-            </w:pPr>
-            <w:r>
-              <w:rPr>
-                <w:noProof/>
-              </w:rPr>
-              <mc:AlternateContent>
-                <mc:Choice Requires="wps">
-                  <w:drawing>
-                    <wp:anchor distT="0" distB="0" distL="114300" distR="114300" simplePos="0" relativeHeight="251716608" behindDoc="0" locked="0" layoutInCell="1" allowOverlap="1" wp14:anchorId="07A7B54B" wp14:editId="0E2035AA">
-                      <wp:simplePos x="0" y="0"/>
-                      <wp:positionH relativeFrom="column">
-                        <wp:posOffset>381000</wp:posOffset>
-                      </wp:positionH>
-                      <wp:positionV relativeFrom="paragraph">
-                        <wp:posOffset>234685</wp:posOffset>
-                      </wp:positionV>
-                      <wp:extent cx="899795" cy="226060"/>
-                      <wp:effectExtent l="0" t="0" r="0" b="2540"/>
-                      <wp:wrapNone/>
-                      <wp:docPr id="116616589" name="Text Box 2"/>
-                      <wp:cNvGraphicFramePr/>
-                      <a:graphic xmlns:a="http://schemas.openxmlformats.org/drawingml/2006/main">
-                        <a:graphicData uri="http://schemas.microsoft.com/office/word/2010/wordprocessingShape">
-                          <wps:wsp>
-                            <wps:cNvSpPr txBox="1"/>
-                            <wps:spPr>
-                              <a:xfrm>
-                                <a:off x="0" y="0"/>
-                                <a:ext cx="899795" cy="226060"/>
-                              </a:xfrm>
-                              <a:prstGeom prst="rect">
-                                <a:avLst/>
-                              </a:prstGeom>
-                              <a:noFill/>
-                              <a:ln w="6350">
-                                <a:noFill/>
-                              </a:ln>
-                            </wps:spPr>
-                            <wps:txbx>
-                              <w:txbxContent>
-                                <w:p>
-                                  <w:pPr>
-                                    <w:rPr>
-                                      <w:rFonts w:ascii="Segoe UI Symbol" w:hAnsi="Segoe UI Symbol"/>
-                                      <w:sz w:val="10"/>
-                                      <w:szCs w:val="10"/>
-                                      <w:lang w:val="en-PH"/>
-                                    </w:rPr>
-                                  </w:pPr>
-                                  <w:r>
-                                    <w:rPr>
-                                      <w:rFonts w:ascii="Segoe UI Symbol" w:hAnsi="Segoe UI Symbol"/>
-                                      <w:sz w:val="10"/>
-                                      <w:szCs w:val="10"/>
-                                      <w:lang w:val="en-PH"/>
-                                    </w:rPr>
-                                    <w:t>✖️</w:t>
-                                  </w:r>
-                                </w:p>
-                              </w:txbxContent>
-                            </wps:txbx>
-                            <wps:bodyPr rot="0" spcFirstLastPara="0" vertOverflow="overflow" horzOverflow="overflow" vert="horz" wrap="square" lIns="91440" tIns="45720" rIns="91440" bIns="45720" numCol="1" spcCol="0" rtlCol="0" fromWordArt="0" anchor="t" anchorCtr="0" forceAA="0" compatLnSpc="1">
-                              <a:prstTxWarp prst="textNoShape">
-                                <a:avLst/>
-                              </a:prstTxWarp>
-                              <a:noAutofit/>
-                            </wps:bodyPr>
-                          </wps:wsp>
-                        </a:graphicData>
-                      </a:graphic>
-                      <wp14:sizeRelH relativeFrom="margin">
-                        <wp14:pctWidth>0</wp14:pctWidth>
-                      </wp14:sizeRelH>
-                      <wp14:sizeRelV relativeFrom="margin">
-                        <wp14:pctHeight>0</wp14:pctHeight>
-                      </wp14:sizeRelV>
-                    </wp:anchor>
-                  </w:drawing>
-                </mc:Choice>
-                <mc:Fallback>
-                  <w:pict>
-                    <v:shape w14:anchorId="07A7B54B" id="_x0000_s1027" type="#_x0000_t202" style="position:absolute;left:0;text-align:left;margin-left:30pt;margin-top:18.5pt;width:70.85pt;height:17.8pt;z-index:251716608;visibility:visible;mso-wrap-style:square;mso-width-percent:0;mso-height-percent:0;mso-wrap-distance-left:9pt;mso-wrap-distance-top:0;mso-wrap-distance-right:9pt;mso-wrap-distance-bottom:0;mso-position-horizontal:absolute;mso-position-horizontal-relative:text;mso-position-vertical:absolute;mso-position-vertical-relative:text;mso-width-percent:0;mso-height-percent:0;mso-width-relative:margin;mso-height-relative:margin;v-text-anchor:top" o:gfxdata="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" filled="f" stroked="f" strokeweight=".5pt">
-                      <v:textbox>
-                        <w:txbxContent>
-                          <w:p>
-                            <w:pPr>
-                              <w:rPr>
-                                <w:rFonts w:ascii="Segoe UI Symbol" w:hAnsi="Segoe UI Symbol"/>
-                                <w:sz w:val="10"/>
-                                <w:szCs w:val="10"/>
-                                <w:lang w:val="en-PH"/>
-                              </w:rPr>
-                            </w:pPr>
-                            <w:r>
-                              <w:rPr>
-                                <w:rFonts w:ascii="Segoe UI Symbol" w:hAnsi="Segoe UI Symbol"/>
-                                <w:sz w:val="10"/>
-                                <w:szCs w:val="10"/>
-                                <w:lang w:val="en-PH"/>
-                              </w:rPr>
-                              <w:t>✖️</w:t>
                             </w:r>
                           </w:p>
                         </w:txbxContent>
@@ -697,7 +697,7 @@
                 <w:rFonts w:ascii="Arial" w:eastAsia="Arial" w:hAnsi="Arial" w:cs="Arial"/>
                 <w:u w:val="single"/>
               </w:rPr>
-              <w:t>description</w:t>
+              <w:t>example description</w:t>
             </w:r>
           </w:p>
           <w:p>
@@ -736,7 +736,7 @@
                 <w:rFonts w:ascii="Arial" w:hAnsi="Arial" w:cs="Arial"/>
                 <w:u w:val="single"/>
               </w:rPr>
-              <w:t>interventions</w:t>
+              <w:t>intervention</w:t>
             </w:r>
           </w:p>
           <w:p>
@@ -1290,7 +1290,7 @@
                 <w:rFonts w:ascii="Arial" w:eastAsia="Arial" w:hAnsi="Arial" w:cs="Arial"/>
                 <w:u w:val="single"/>
               </w:rPr>
-              <w:t>John Vincent</w:t>
+              <w:t>John Vincent Ramada</w:t>
             </w:r>
             <w:r>
               <w:rPr>
@@ -1346,7 +1346,7 @@
                 <w:rFonts w:ascii="Arial" w:eastAsia="Arial" w:hAnsi="Arial" w:cs="Arial"/>
                 <w:u w:val="single"/>
               </w:rPr>
-              <w:t xml:space="preserve">2024-03-15 </w:t>
+              <w:t xml:space="preserve">2024-03-20 </w:t>
             </w:r>
           </w:p>
           <w:p>
@@ -1432,6 +1432,128 @@
                               <a:xfrm>
                                 <a:off x="0" y="0"/>
                                 <a:ext cx="900376" cy="226088"/>
+                              </a:xfrm>
+                              <a:prstGeom prst="rect">
+                                <a:avLst/>
+                              </a:prstGeom>
+                              <a:noFill/>
+                              <a:ln w="6350">
+                                <a:noFill/>
+                              </a:ln>
+                            </wps:spPr>
+                            <wps:txbx>
+                              <w:txbxContent>
+                                <w:p>
+                                  <w:pPr>
+                                    <w:rPr>
+                                      <w:rFonts w:ascii="Segoe UI Symbol" w:hAnsi="Segoe UI Symbol"/>
+                                      <w:sz w:val="10"/>
+                                      <w:szCs w:val="10"/>
+                                      <w:lang w:val="en-PH"/>
+                                    </w:rPr>
+                                  </w:pPr>
+                                  <w:r>
+                                    <w:rPr>
+                                      <w:rFonts w:ascii="Segoe UI Symbol" w:hAnsi="Segoe UI Symbol"/>
+                                      <w:sz w:val="10"/>
+                                      <w:szCs w:val="10"/>
+                                      <w:lang w:val="en-PH"/>
+                                    </w:rPr>
+                                    <w:t>✖️</w:t>
+                                  </w:r>
+                                </w:p>
+                              </w:txbxContent>
+                            </wps:txbx>
+                            <wps:bodyPr rot="0" spcFirstLastPara="0" vertOverflow="overflow" horzOverflow="overflow" vert="horz" wrap="square" lIns="91440" tIns="45720" rIns="91440" bIns="45720" numCol="1" spcCol="0" rtlCol="0" fromWordArt="0" anchor="t" anchorCtr="0" forceAA="0" compatLnSpc="1">
+                              <a:prstTxWarp prst="textNoShape">
+                                <a:avLst/>
+                              </a:prstTxWarp>
+                              <a:noAutofit/>
+                            </wps:bodyPr>
+                          </wps:wsp>
+                        </a:graphicData>
+                      </a:graphic>
+                      <wp14:sizeRelH relativeFrom="margin">
+                        <wp14:pctWidth>0</wp14:pctWidth>
+                      </wp14:sizeRelH>
+                      <wp14:sizeRelV relativeFrom="margin">
+                        <wp14:pctHeight>0</wp14:pctHeight>
+                      </wp14:sizeRelV>
+                    </wp:anchor>
+                  </w:drawing>
+                </mc:Choice>
+                <mc:Fallback>
+                  <w:pict>
+                    <v:shape w14:anchorId="10F915C8" id="_x0000_s1031" type="#_x0000_t202" style="position:absolute;left:0;text-align:left;margin-left:30.05pt;margin-top:13.3pt;width:70.9pt;height:17.8pt;z-index:251726848;visibility:visible;mso-wrap-style:square;mso-width-percent:0;mso-height-percent:0;mso-wrap-distance-left:9pt;mso-wrap-distance-top:0;mso-wrap-distance-right:9pt;mso-wrap-distance-bottom:0;mso-position-horizontal:absolute;mso-position-horizontal-relative:text;mso-position-vertical:absolute;mso-position-vertical-relative:text;mso-width-percent:0;mso-height-percent:0;mso-width-relative:margin;mso-height-relative:margin;v-text-anchor:top" o:gfxdata="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" filled="f" stroked="f" strokeweight=".5pt">
+                      <v:textbox>
+                        <w:txbxContent>
+                          <w:p>
+                            <w:pPr>
+                              <w:rPr>
+                                <w:rFonts w:ascii="Segoe UI Symbol" w:hAnsi="Segoe UI Symbol"/>
+                                <w:sz w:val="10"/>
+                                <w:szCs w:val="10"/>
+                                <w:lang w:val="en-PH"/>
+                              </w:rPr>
+                            </w:pPr>
+                            <w:r>
+                              <w:rPr>
+                                <w:rFonts w:ascii="Segoe UI Symbol" w:hAnsi="Segoe UI Symbol"/>
+                                <w:sz w:val="10"/>
+                                <w:szCs w:val="10"/>
+                                <w:lang w:val="en-PH"/>
+                              </w:rPr>
+                              <w:t>✖️</w:t>
+                            </w:r>
+                          </w:p>
+                        </w:txbxContent>
+                      </v:textbox>
+                    </v:shape>
+                  </w:pict>
+                </mc:Fallback>
+              </mc:AlternateContent>
+            </w:r>
+            <w:r>
+              <w:t xml:space="preserve"> </w:t>
+            </w:r>
+          </w:p>
+          <w:p>
+            <w:pPr>
+              <w:numPr>
+                <w:ilvl w:val="0"/>
+                <w:numId w:val="1"/>
+              </w:numPr>
+              <w:spacing w:after="124"/>
+              <w:ind w:hanging="348"/>
+            </w:pPr>
+            <w:r>
+              <w:rPr>
+                <w:noProof/>
+              </w:rPr>
+              <mc:AlternateContent>
+                <mc:Choice Requires="wps">
+                  <w:drawing>
+                    <wp:anchor distT="0" distB="0" distL="114300" distR="114300" simplePos="0" relativeHeight="251727872" behindDoc="0" locked="0" layoutInCell="1" allowOverlap="1" wp14:anchorId="34F00336" wp14:editId="76B7F7AB">
+                      <wp:simplePos x="0" y="0"/>
+                      <wp:positionH relativeFrom="column">
+                        <wp:posOffset>381000</wp:posOffset>
+                      </wp:positionH>
+                      <wp:positionV relativeFrom="paragraph">
+                        <wp:posOffset>234685</wp:posOffset>
+                      </wp:positionV>
+                      <wp:extent cx="899795" cy="226060"/>
+                      <wp:effectExtent l="0" t="0" r="0" b="2540"/>
+                      <wp:wrapNone/>
+                      <wp:docPr id="799826127" name="Text Box 2"/>
+                      <wp:cNvGraphicFramePr/>
+                      <a:graphic xmlns:a="http://schemas.openxmlformats.org/drawingml/2006/main">
+                        <a:graphicData uri="http://schemas.microsoft.com/office/word/2010/wordprocessingShape">
+                          <wps:wsp>
+                            <wps:cNvSpPr txBox="1"/>
+                            <wps:spPr>
+                              <a:xfrm>
+                                <a:off x="0" y="0"/>
+                                <a:ext cx="899795" cy="226060"/>
                               </a:xfrm>
                               <a:prstGeom prst="rect">
                                 <a:avLst/>
@@ -1484,7 +1606,7 @@
                 </mc:Choice>
                 <mc:Fallback>
                   <w:pict>
-                    <v:shape w14:anchorId="10F915C8" id="_x0000_s1031" type="#_x0000_t202" style="position:absolute;left:0;text-align:left;margin-left:30.05pt;margin-top:13.3pt;width:70.9pt;height:17.8pt;z-index:251726848;visibility:visible;mso-wrap-style:square;mso-width-percent:0;mso-height-percent:0;mso-wrap-distance-left:9pt;mso-wrap-distance-top:0;mso-wrap-distance-right:9pt;mso-wrap-distance-bottom:0;mso-position-horizontal:absolute;mso-position-horizontal-relative:text;mso-position-vertical:absolute;mso-position-vertical-relative:text;mso-width-percent:0;mso-height-percent:0;mso-width-relative:margin;mso-height-relative:margin;v-text-anchor:top" o:gfxdata="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" filled="f" stroked="f" strokeweight=".5pt">
+                    <v:shape w14:anchorId="34F00336" id="_x0000_s1032" type="#_x0000_t202" style="position:absolute;left:0;text-align:left;margin-left:30pt;margin-top:18.5pt;width:70.85pt;height:17.8pt;z-index:251727872;visibility:visible;mso-wrap-style:square;mso-width-percent:0;mso-height-percent:0;mso-wrap-distance-left:9pt;mso-wrap-distance-top:0;mso-wrap-distance-right:9pt;mso-wrap-distance-bottom:0;mso-position-horizontal:absolute;mso-position-horizontal-relative:text;mso-position-vertical:absolute;mso-position-vertical-relative:text;mso-width-percent:0;mso-height-percent:0;mso-width-relative:margin;mso-height-relative:margin;v-text-anchor:top" o:gfxdata="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" filled="f" stroked="f" strokeweight=".5pt">
                       <v:textbox>
                         <w:txbxContent>
                           <w:p>
@@ -1504,128 +1626,6 @@
                                 <w:lang w:val="en-PH"/>
                               </w:rPr>
                               <w:t/>
-                            </w:r>
-                          </w:p>
-                        </w:txbxContent>
-                      </v:textbox>
-                    </v:shape>
-                  </w:pict>
-                </mc:Fallback>
-              </mc:AlternateContent>
-            </w:r>
-            <w:r>
-              <w:t xml:space="preserve"> </w:t>
-            </w:r>
-          </w:p>
-          <w:p>
-            <w:pPr>
-              <w:numPr>
-                <w:ilvl w:val="0"/>
-                <w:numId w:val="1"/>
-              </w:numPr>
-              <w:spacing w:after="124"/>
-              <w:ind w:hanging="348"/>
-            </w:pPr>
-            <w:r>
-              <w:rPr>
-                <w:noProof/>
-              </w:rPr>
-              <mc:AlternateContent>
-                <mc:Choice Requires="wps">
-                  <w:drawing>
-                    <wp:anchor distT="0" distB="0" distL="114300" distR="114300" simplePos="0" relativeHeight="251727872" behindDoc="0" locked="0" layoutInCell="1" allowOverlap="1" wp14:anchorId="34F00336" wp14:editId="76B7F7AB">
-                      <wp:simplePos x="0" y="0"/>
-                      <wp:positionH relativeFrom="column">
-                        <wp:posOffset>381000</wp:posOffset>
-                      </wp:positionH>
-                      <wp:positionV relativeFrom="paragraph">
-                        <wp:posOffset>234685</wp:posOffset>
-                      </wp:positionV>
-                      <wp:extent cx="899795" cy="226060"/>
-                      <wp:effectExtent l="0" t="0" r="0" b="2540"/>
-                      <wp:wrapNone/>
-                      <wp:docPr id="799826127" name="Text Box 2"/>
-                      <wp:cNvGraphicFramePr/>
-                      <a:graphic xmlns:a="http://schemas.openxmlformats.org/drawingml/2006/main">
-                        <a:graphicData uri="http://schemas.microsoft.com/office/word/2010/wordprocessingShape">
-                          <wps:wsp>
-                            <wps:cNvSpPr txBox="1"/>
-                            <wps:spPr>
-                              <a:xfrm>
-                                <a:off x="0" y="0"/>
-                                <a:ext cx="899795" cy="226060"/>
-                              </a:xfrm>
-                              <a:prstGeom prst="rect">
-                                <a:avLst/>
-                              </a:prstGeom>
-                              <a:noFill/>
-                              <a:ln w="6350">
-                                <a:noFill/>
-                              </a:ln>
-                            </wps:spPr>
-                            <wps:txbx>
-                              <w:txbxContent>
-                                <w:p>
-                                  <w:pPr>
-                                    <w:rPr>
-                                      <w:rFonts w:ascii="Segoe UI Symbol" w:hAnsi="Segoe UI Symbol"/>
-                                      <w:sz w:val="10"/>
-                                      <w:szCs w:val="10"/>
-                                      <w:lang w:val="en-PH"/>
-                                    </w:rPr>
-                                  </w:pPr>
-                                  <w:r>
-                                    <w:rPr>
-                                      <w:rFonts w:ascii="Segoe UI Symbol" w:hAnsi="Segoe UI Symbol"/>
-                                      <w:sz w:val="10"/>
-                                      <w:szCs w:val="10"/>
-                                      <w:lang w:val="en-PH"/>
-                                    </w:rPr>
-                                    <w:t>✖️</w:t>
-                                  </w:r>
-                                </w:p>
-                              </w:txbxContent>
-                            </wps:txbx>
-                            <wps:bodyPr rot="0" spcFirstLastPara="0" vertOverflow="overflow" horzOverflow="overflow" vert="horz" wrap="square" lIns="91440" tIns="45720" rIns="91440" bIns="45720" numCol="1" spcCol="0" rtlCol="0" fromWordArt="0" anchor="t" anchorCtr="0" forceAA="0" compatLnSpc="1">
-                              <a:prstTxWarp prst="textNoShape">
-                                <a:avLst/>
-                              </a:prstTxWarp>
-                              <a:noAutofit/>
-                            </wps:bodyPr>
-                          </wps:wsp>
-                        </a:graphicData>
-                      </a:graphic>
-                      <wp14:sizeRelH relativeFrom="margin">
-                        <wp14:pctWidth>0</wp14:pctWidth>
-                      </wp14:sizeRelH>
-                      <wp14:sizeRelV relativeFrom="margin">
-                        <wp14:pctHeight>0</wp14:pctHeight>
-                      </wp14:sizeRelV>
-                    </wp:anchor>
-                  </w:drawing>
-                </mc:Choice>
-                <mc:Fallback>
-                  <w:pict>
-                    <v:shape w14:anchorId="34F00336" id="_x0000_s1032" type="#_x0000_t202" style="position:absolute;left:0;text-align:left;margin-left:30pt;margin-top:18.5pt;width:70.85pt;height:17.8pt;z-index:251727872;visibility:visible;mso-wrap-style:square;mso-width-percent:0;mso-height-percent:0;mso-wrap-distance-left:9pt;mso-wrap-distance-top:0;mso-wrap-distance-right:9pt;mso-wrap-distance-bottom:0;mso-position-horizontal:absolute;mso-position-horizontal-relative:text;mso-position-vertical:absolute;mso-position-vertical-relative:text;mso-width-percent:0;mso-height-percent:0;mso-width-relative:margin;mso-height-relative:margin;v-text-anchor:top" o:gfxdata="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" filled="f" stroked="f" strokeweight=".5pt">
-                      <v:textbox>
-                        <w:txbxContent>
-                          <w:p>
-                            <w:pPr>
-                              <w:rPr>
-                                <w:rFonts w:ascii="Segoe UI Symbol" w:hAnsi="Segoe UI Symbol"/>
-                                <w:sz w:val="10"/>
-                                <w:szCs w:val="10"/>
-                                <w:lang w:val="en-PH"/>
-                              </w:rPr>
-                            </w:pPr>
-                            <w:r>
-                              <w:rPr>
-                                <w:rFonts w:ascii="Segoe UI Symbol" w:hAnsi="Segoe UI Symbol"/>
-                                <w:sz w:val="10"/>
-                                <w:szCs w:val="10"/>
-                                <w:lang w:val="en-PH"/>
-                              </w:rPr>
-                              <w:t>✖️</w:t>
                             </w:r>
                           </w:p>
                         </w:txbxContent>
@@ -1821,7 +1821,7 @@
                 <w:rFonts w:ascii="Arial" w:eastAsia="Arial" w:hAnsi="Arial" w:cs="Arial"/>
                 <w:u w:val="single"/>
               </w:rPr>
-              <w:t>description</w:t>
+              <w:t>example description</w:t>
             </w:r>
           </w:p>
           <w:p>
@@ -1860,7 +1860,7 @@
                 <w:rFonts w:ascii="Arial" w:hAnsi="Arial" w:cs="Arial"/>
                 <w:u w:val="single"/>
               </w:rPr>
-              <w:t>interventions</w:t>
+              <w:t>intervention</w:t>
             </w:r>
           </w:p>
           <w:p>
@@ -3175,7 +3175,7 @@
                                       <w:szCs w:val="10"/>
                                       <w:lang w:val="en-PH"/>
                                     </w:rPr>
-                                    <w:t/>
+                                    <w:t>✖️</w:t>
                                   </w:r>
                                 </w:p>
                               </w:txbxContent>
@@ -3219,7 +3219,7 @@
                                 <w:szCs w:val="10"/>
                                 <w:lang w:val="en-PH"/>
                               </w:rPr>
-                              <w:t/>
+                              <w:t>✖️</w:t>
                             </w:r>
                           </w:p>
                         </w:txbxContent>
@@ -3435,7 +3435,7 @@
                                       <w:szCs w:val="10"/>
                                       <w:lang w:val="en-PH"/>
                                     </w:rPr>
-                                    <w:t/>
+                                    <w:t>✖️</w:t>
                                   </w:r>
                                 </w:p>
                               </w:txbxContent>
@@ -3479,7 +3479,7 @@
                                 <w:szCs w:val="10"/>
                                 <w:lang w:val="en-PH"/>
                               </w:rPr>
-                              <w:t/>
+                              <w:t>✖️</w:t>
                             </w:r>
                           </w:p>
                         </w:txbxContent>
@@ -3820,7 +3820,7 @@
                                       <w:szCs w:val="10"/>
                                       <w:lang w:val="en-PH"/>
                                     </w:rPr>
-                                    <w:t>✖️</w:t>
+                                    <w:t/>
                                   </w:r>
                                 </w:p>
                               </w:txbxContent>
@@ -3864,7 +3864,7 @@
                                 <w:szCs w:val="10"/>
                                 <w:lang w:val="en-PH"/>
                               </w:rPr>
-                              <w:t>✖️</w:t>
+                              <w:t/>
                             </w:r>
                           </w:p>
                         </w:txbxContent>
@@ -5419,7 +5419,7 @@
                                       <w:szCs w:val="10"/>
                                       <w:lang w:val="en-PH"/>
                                     </w:rPr>
-                                    <w:t/>
+                                    <w:t>✖️</w:t>
                                   </w:r>
                                 </w:p>
                               </w:txbxContent>
@@ -5463,7 +5463,7 @@
                                 <w:szCs w:val="10"/>
                                 <w:lang w:val="en-PH"/>
                               </w:rPr>
-                              <w:t/>
+                              <w:t>✖️</w:t>
                             </w:r>
                           </w:p>
                         </w:txbxContent>
@@ -5679,7 +5679,7 @@
                                       <w:szCs w:val="10"/>
                                       <w:lang w:val="en-PH"/>
                                     </w:rPr>
-                                    <w:t/>
+                                    <w:t>✖️</w:t>
                                   </w:r>
                                 </w:p>
                               </w:txbxContent>
@@ -5723,7 +5723,7 @@
                                 <w:szCs w:val="10"/>
                                 <w:lang w:val="en-PH"/>
                               </w:rPr>
-                              <w:t/>
+                              <w:t>✖️</w:t>
                             </w:r>
                           </w:p>
                         </w:txbxContent>
@@ -6064,7 +6064,7 @@
                                       <w:szCs w:val="10"/>
                                       <w:lang w:val="en-PH"/>
                                     </w:rPr>
-                                    <w:t>✖️</w:t>
+                                    <w:t/>
                                   </w:r>
                                 </w:p>
                               </w:txbxContent>
@@ -6108,7 +6108,7 @@
                                 <w:szCs w:val="10"/>
                                 <w:lang w:val="en-PH"/>
                               </w:rPr>
-                              <w:t>✖️</w:t>
+                              <w:t/>
                             </w:r>
                           </w:p>
                         </w:txbxContent>

</xml_diff>